<commit_message>
planet added by sourav
git-svn-id: https://sourav3150104.nagarro.local/svn/svn_git@9 47a630eb-9e00-ae42-b2d7-d1f890fba090
</commit_message>
<xml_diff>
--- a/branches/New Microsoft Word Document.docx
+++ b/branches/New Microsoft Word Document.docx
@@ -8,9 +8,15 @@
       </w:r>
     </w:p>
     <w:p>
+      <w:r>
+        <w:t>Hello planet!!!!</w:t>
+      </w:r>
+    </w:p>
+    <w:p>
       <w:bookmarkStart w:id="0" w:name="_GoBack"/>
       <w:bookmarkEnd w:id="0"/>
     </w:p>
+    <w:p/>
     <w:sectPr>
       <w:pgSz w:w="12240" w:h="15840"/>
       <w:pgMar w:top="1440" w:right="1440" w:bottom="1440" w:left="1440" w:header="720" w:footer="720" w:gutter="0"/>

</xml_diff>